<commit_message>
UD15 con Quasar, Vuefire (Firebase) y Nuxt
</commit_message>
<xml_diff>
--- a/UD15/DWEC - UD 15 - Ampliando Vue 2. Quasar, Firebase (Cloud Firestore) y Nuxt.docx
+++ b/UD15/DWEC - UD 15 - Ampliando Vue 2. Quasar, Firebase (Cloud Firestore) y Nuxt.docx
@@ -3357,12 +3357,12 @@
           <wp:inline distB="114300" distT="114300" distL="114300" distR="114300">
             <wp:extent cx="6192210" cy="2984500"/>
             <wp:effectExtent b="0" l="0" r="0" t="0"/>
-            <wp:docPr id="1" name="image2.png"/>
+            <wp:docPr id="1" name="image1.png"/>
             <a:graphic>
               <a:graphicData uri="http://schemas.openxmlformats.org/drawingml/2006/picture">
                 <pic:pic>
                   <pic:nvPicPr>
-                    <pic:cNvPr id="0" name="image2.png"/>
+                    <pic:cNvPr id="0" name="image1.png"/>
                     <pic:cNvPicPr preferRelativeResize="0"/>
                   </pic:nvPicPr>
                   <pic:blipFill>
@@ -5881,7 +5881,7 @@
           <w:b w:val="1"/>
           <w:rtl w:val="0"/>
         </w:rPr>
-        <w:t xml:space="preserve">Ejemplo11-miPrimerNuxt</w:t>
+        <w:t xml:space="preserve">Ejemplo10-miPrimerNuxt</w:t>
       </w:r>
       <w:r>
         <w:rPr>
@@ -6236,12 +6236,12 @@
           <wp:inline distB="114300" distT="114300" distL="114300" distR="114300">
             <wp:extent cx="3078000" cy="1563540"/>
             <wp:effectExtent b="0" l="0" r="0" t="0"/>
-            <wp:docPr id="5" name="image1.png"/>
+            <wp:docPr id="5" name="image2.png"/>
             <a:graphic>
               <a:graphicData uri="http://schemas.openxmlformats.org/drawingml/2006/picture">
                 <pic:pic>
                   <pic:nvPicPr>
-                    <pic:cNvPr id="0" name="image1.png"/>
+                    <pic:cNvPr id="0" name="image2.png"/>
                     <pic:cNvPicPr preferRelativeResize="0"/>
                   </pic:nvPicPr>
                   <pic:blipFill>

</xml_diff>